<commit_message>
Core team review, PDF improvements
</commit_message>
<xml_diff>
--- a/docs/ILEO-General-Competition-Rules.docx
+++ b/docs/ILEO-General-Competition-Rules.docx
@@ -23,7 +23,7 @@
         <w:pStyle w:val="Date"/>
       </w:pPr>
       <w:r>
-        <w:t xml:space="preserve">2025-10-09</w:t>
+        <w:t xml:space="preserve">2025-10-17</w:t>
       </w:r>
     </w:p>
     <w:sdt>
@@ -850,13 +850,7 @@
               <w:t xml:space="preserve"> </w:t>
             </w:r>
             <w:r>
-              <w:t xml:space="preserve">Mentors, please discourage overly competitive behaviors. TODO this is</w:t>
-            </w:r>
-            <w:r>
-              <w:t xml:space="preserve"> </w:t>
-            </w:r>
-            <w:r>
-              <w:t xml:space="preserve">new, review with core team</w:t>
+              <w:t xml:space="preserve">Mentors, please discourage overly competitive behaviors.</w:t>
             </w:r>
           </w:p>
         </w:tc>
@@ -4470,7 +4464,7 @@
               <w:pStyle w:val="Compact"/>
             </w:pPr>
             <w:r>
-              <w:t xml:space="preserve">PRAC-04</w:t>
+              <w:t xml:space="preserve">SHIRT-01</w:t>
             </w:r>
           </w:p>
         </w:tc>
@@ -4495,31 +4489,39 @@
               <w:t xml:space="preserve"> </w:t>
             </w:r>
             <w:r>
-              <w:t xml:space="preserve">gaming, etc. Groups that use the web-based programming app</w:t>
-            </w:r>
-            <w:r>
-              <w:t xml:space="preserve"> </w:t>
-            </w:r>
-            <w:r>
-              <w:t xml:space="preserve">(SPIKE™ Prime) should consider brining their own reliable wifi</w:t>
-            </w:r>
-            <w:r>
-              <w:t xml:space="preserve"> </w:t>
-            </w:r>
-            <w:r>
-              <w:t xml:space="preserve">hotspot, or switch to an installed app. This will depend on the</w:t>
-            </w:r>
-            <w:r>
-              <w:t xml:space="preserve"> </w:t>
-            </w:r>
-            <w:r>
-              <w:t xml:space="preserve">school/organization information technology policies, and on the</w:t>
-            </w:r>
-            <w:r>
-              <w:t xml:space="preserve"> </w:t>
-            </w:r>
-            <w:r>
-              <w:t xml:space="preserve">devices available to students.</w:t>
+              <w:t xml:space="preserve">gaming, etc.</w:t>
+            </w:r>
+          </w:p>
+          <w:p>
+            <w:pPr>
+              <w:pStyle w:val="BodyText"/>
+            </w:pPr>
+            <w:r>
+              <w:t xml:space="preserve">Groups that use the web-based programming app (SPIKE™ Prime)</w:t>
+            </w:r>
+            <w:r>
+              <w:t xml:space="preserve"> </w:t>
+            </w:r>
+            <w:r>
+              <w:t xml:space="preserve">should consider brining their own reliable wifi hotspot, or switch to</w:t>
+            </w:r>
+            <w:r>
+              <w:t xml:space="preserve"> </w:t>
+            </w:r>
+            <w:r>
+              <w:t xml:space="preserve">an installed app. This will depend on the school/organization</w:t>
+            </w:r>
+            <w:r>
+              <w:t xml:space="preserve"> </w:t>
+            </w:r>
+            <w:r>
+              <w:t xml:space="preserve">information technology policies, and on the devices available to</w:t>
+            </w:r>
+            <w:r>
+              <w:t xml:space="preserve"> </w:t>
+            </w:r>
+            <w:r>
+              <w:t xml:space="preserve">students.</w:t>
             </w:r>
           </w:p>
         </w:tc>
@@ -5419,26 +5421,6 @@
               <w:t xml:space="preserve">teams.</w:t>
             </w:r>
           </w:p>
-          <w:p>
-            <w:pPr>
-              <w:pStyle w:val="BodyText"/>
-            </w:pPr>
-            <w:r>
-              <w:t xml:space="preserve">The ILEO core team can only provide placement information for</w:t>
-            </w:r>
-            <w:r>
-              <w:t xml:space="preserve"> </w:t>
-            </w:r>
-            <w:r>
-              <w:t xml:space="preserve">non-bracket challenges. The number of rounds they competed in the</w:t>
-            </w:r>
-            <w:r>
-              <w:t xml:space="preserve"> </w:t>
-            </w:r>
-            <w:r>
-              <w:t xml:space="preserve">bracket is an indicator.</w:t>
-            </w:r>
-          </w:p>
         </w:tc>
         <w:tc>
           <w:tcPr/>
@@ -5475,19 +5457,13 @@
               <w:pStyle w:val="BodyText"/>
             </w:pPr>
             <w:r>
-              <w:t xml:space="preserve">We collect bracket-based scores live at the event. We do not log full</w:t>
-            </w:r>
-            <w:r>
-              <w:t xml:space="preserve"> </w:t>
-            </w:r>
-            <w:r>
-              <w:t xml:space="preserve">bracket details like other project in the interest of time and to</w:t>
-            </w:r>
-            <w:r>
-              <w:t xml:space="preserve"> </w:t>
-            </w:r>
-            <w:r>
-              <w:t xml:space="preserve">allow the scoring official to perform other duties.</w:t>
+              <w:t xml:space="preserve">We collect bracket-based scores live at the event, but the only detail</w:t>
+            </w:r>
+            <w:r>
+              <w:t xml:space="preserve"> </w:t>
+            </w:r>
+            <w:r>
+              <w:t xml:space="preserve">we keep is a photo of the bracket from the competition.</w:t>
             </w:r>
           </w:p>
         </w:tc>

</xml_diff>